<commit_message>
Update and add linear algebra tutorial
</commit_message>
<xml_diff>
--- a/input/projects/Utility Software/Personal Website Built Using Github Pages With Jekyll.docx
+++ b/input/projects/Utility Software/Personal Website Built Using Github Pages With Jekyll.docx
@@ -62,9 +62,11 @@
       <w:r>
         <w:t>work I have built on top of, especially [</w:t>
       </w:r>
+      <w:proofErr w:type="spellStart"/>
       <w:r>
         <w:t>otiliastr</w:t>
       </w:r>
+      <w:proofErr w:type="spellEnd"/>
       <w:r>
         <w:t>](</w:t>
       </w:r>
@@ -76,6 +78,24 @@
       </w:r>
       <w:r>
         <w:t xml:space="preserve"> </w:t>
+      </w:r>
+    </w:p>
+    <w:p/>
+    <w:p>
+      <w:r>
+        <w:t>The repository for my website is located [here](</w:t>
+      </w:r>
+      <w:r>
+        <w:t>https://github.com/chrisnielsen/chrisnielsen.github.io</w:t>
+      </w:r>
+      <w:r>
+        <w:t>) and the repository for the utility code written to convert the MS Word documents into Markdown web pages is located [here](</w:t>
+      </w:r>
+      <w:r>
+        <w:t>https://github.com/chrisnielsen-utilities/word2markdown</w:t>
+      </w:r>
+      <w:r>
+        <w:t xml:space="preserve">) </w:t>
       </w:r>
     </w:p>
     <w:p/>
@@ -135,19 +155,13 @@
         <w:t xml:space="preserve">website </w:t>
       </w:r>
       <w:r>
-        <w:t>template.  S</w:t>
-      </w:r>
-      <w:r>
-        <w:t>ee [here](</w:t>
+        <w:t>template.  See [here](</w:t>
       </w:r>
       <w:r>
         <w:t>https://jekyllthemes.io/</w:t>
       </w:r>
       <w:r>
-        <w:t>) for a large list of available themes</w:t>
-      </w:r>
-      <w:r>
-        <w:t>. Specifically, the theme that I chose for my website was based upon the [</w:t>
+        <w:t>) for a large list of available themes. Specifically, the theme that I chose for my website was based upon the [</w:t>
       </w:r>
       <w:r>
         <w:t>al-folio</w:t>
@@ -202,13 +216,7 @@
         <w:t>set up</w:t>
       </w:r>
       <w:r>
-        <w:t xml:space="preserve"> your own GitHub Pages website. Simply find a website template that you like, fork the repository, and rename the repository `your-GitHub-username.github.io`. Any repository that is named </w:t>
-      </w:r>
-      <w:r>
-        <w:t>`your-GitHub-username.github.io`</w:t>
-      </w:r>
-      <w:r>
-        <w:t xml:space="preserve"> will get automatically hosted as a GitHub Pages website.</w:t>
+        <w:t xml:space="preserve"> your own GitHub Pages website. Simply find a website template that you like, fork the repository, and rename the repository `your-GitHub-username.github.io`. Any repository that is named `your-GitHub-username.github.io` will get automatically hosted as a GitHub Pages website.</w:t>
       </w:r>
     </w:p>
     <w:p/>
@@ -251,41 +259,53 @@
     <w:p/>
     <w:p>
       <w:r>
-        <w:t>The deployment operation works by constructing the static</w:t>
-      </w:r>
-      <w:r>
-        <w:t xml:space="preserve"> website </w:t>
-      </w:r>
-      <w:r>
-        <w:t xml:space="preserve">in the `master` branch using </w:t>
-      </w:r>
-      <w:r>
-        <w:t>source material</w:t>
-      </w:r>
-      <w:r>
-        <w:t xml:space="preserve"> that</w:t>
-      </w:r>
-      <w:r>
-        <w:t xml:space="preserve"> </w:t>
-      </w:r>
-      <w:r>
-        <w:t>is in</w:t>
-      </w:r>
-      <w:r>
-        <w:t xml:space="preserve"> the `src` branch</w:t>
-      </w:r>
-      <w:r>
-        <w:t xml:space="preserve">. **It is critical that you should only be </w:t>
+        <w:t>The deployment operation works by constructing the static website in the `master` branch using source material that is in the `</w:t>
+      </w:r>
+      <w:proofErr w:type="spellStart"/>
+      <w:r>
+        <w:t>src</w:t>
+      </w:r>
+      <w:proofErr w:type="spellEnd"/>
+      <w:r>
+        <w:t xml:space="preserve">` branch. **It is critical that you should only be </w:t>
       </w:r>
       <w:r>
         <w:t>making changes</w:t>
       </w:r>
       <w:r>
-        <w:t xml:space="preserve"> in `src`. During the deployment operation, the deployment script will switch the branch to `master`, and upon </w:t>
-      </w:r>
-      <w:r>
-        <w:lastRenderedPageBreak/>
-        <w:t>completion will switch the branch back to `src`. If the deployment operation fails, you will need to manually switch the branch back to `src`. This is very important to know so that you don’t accidently make changes to `master` instead of `src`.**</w:t>
+        <w:t xml:space="preserve"> in `</w:t>
+      </w:r>
+      <w:proofErr w:type="spellStart"/>
+      <w:r>
+        <w:t>src</w:t>
+      </w:r>
+      <w:proofErr w:type="spellEnd"/>
+      <w:r>
+        <w:t>`. During the deployment operation, the deployment script will switch the branch to `master`, and upon completion will switch the branch back to `</w:t>
+      </w:r>
+      <w:proofErr w:type="spellStart"/>
+      <w:r>
+        <w:t>src</w:t>
+      </w:r>
+      <w:proofErr w:type="spellEnd"/>
+      <w:r>
+        <w:t>`. If the deployment operation fails, you will need to manually switch the branch back to `</w:t>
+      </w:r>
+      <w:proofErr w:type="spellStart"/>
+      <w:r>
+        <w:t>src</w:t>
+      </w:r>
+      <w:proofErr w:type="spellEnd"/>
+      <w:r>
+        <w:t>`. This is very important to know so that you don’t accidently make changes to `master` instead of `</w:t>
+      </w:r>
+      <w:proofErr w:type="spellStart"/>
+      <w:r>
+        <w:t>src</w:t>
+      </w:r>
+      <w:proofErr w:type="spellEnd"/>
+      <w:r>
+        <w:t>`.**</w:t>
       </w:r>
     </w:p>
     <w:p/>
@@ -310,7 +330,23 @@
         <w:t>Markdown</w:t>
       </w:r>
       <w:r>
-        <w:t xml:space="preserve"> files) we must ensure that the folder name starts with an underscore (e.g. `_tutorials`), and that a permalink to the folder is added in the `_config.yml` file as a collection. Check out the `_config.yml` file [here](</w:t>
+        <w:t xml:space="preserve"> files) we must ensure that the folder name starts with an underscore (e.g. `_tutorials`), and that a permalink to the folder is added in the `_</w:t>
+      </w:r>
+      <w:proofErr w:type="spellStart"/>
+      <w:r>
+        <w:t>config.yml</w:t>
+      </w:r>
+      <w:proofErr w:type="spellEnd"/>
+      <w:r>
+        <w:t>` file as a collection. Check out the `_</w:t>
+      </w:r>
+      <w:proofErr w:type="spellStart"/>
+      <w:r>
+        <w:t>config.yml</w:t>
+      </w:r>
+      <w:proofErr w:type="spellEnd"/>
+      <w:r>
+        <w:t>` file [here](</w:t>
       </w:r>
       <w:r>
         <w:t>https://github.com/chrisnielsen/chrisnielsen.github.io/blob/src/_config.yml#:~:text=collections%3A,news%3A</w:t>
@@ -358,7 +394,15 @@
         <w:t>is performed</w:t>
       </w:r>
       <w:r>
-        <w:t xml:space="preserve"> in MS Word using MathType for equation editing. Therefore, to accelerate the process of getting these written documents onto website, it </w:t>
+        <w:t xml:space="preserve"> in MS Word using </w:t>
+      </w:r>
+      <w:proofErr w:type="spellStart"/>
+      <w:r>
+        <w:t>MathType</w:t>
+      </w:r>
+      <w:proofErr w:type="spellEnd"/>
+      <w:r>
+        <w:t xml:space="preserve"> for equation editing. Therefore, to accelerate the process of getting these written documents onto website, it </w:t>
       </w:r>
       <w:r>
         <w:t>is</w:t>
@@ -418,7 +462,15 @@
         <w:t xml:space="preserve">: </w:t>
       </w:r>
       <w:r>
-        <w:t>remember to specify `src` branch before running script</w:t>
+        <w:t>remember to specify `</w:t>
+      </w:r>
+      <w:proofErr w:type="spellStart"/>
+      <w:r>
+        <w:t>src</w:t>
+      </w:r>
+      <w:proofErr w:type="spellEnd"/>
+      <w:r>
+        <w:t>` branch before running script</w:t>
       </w:r>
       <w:r>
         <w:t>**</w:t>
@@ -437,9 +489,11 @@
       <w:r>
         <w:t>When I am ready to publish a `.docx` document on the website, I copy it over to the appropriate subfolder in the `input` path specified in the `</w:t>
       </w:r>
+      <w:proofErr w:type="spellStart"/>
       <w:r>
         <w:t>process_documents.ipynb</w:t>
       </w:r>
+      <w:proofErr w:type="spellEnd"/>
       <w:r>
         <w:t xml:space="preserve">` </w:t>
       </w:r>
@@ -475,7 +529,15 @@
         <w:t>R</w:t>
       </w:r>
       <w:r>
-        <w:t>un the `process_documents.ipynb` Python notebook</w:t>
+        <w:t>un the `</w:t>
+      </w:r>
+      <w:proofErr w:type="spellStart"/>
+      <w:r>
+        <w:t>process_documents.ipynb</w:t>
+      </w:r>
+      <w:proofErr w:type="spellEnd"/>
+      <w:r>
+        <w:t>` Python notebook</w:t>
       </w:r>
       <w:r>
         <w:t xml:space="preserve"> ensuring that the correct website repository path is specified</w:t>
@@ -489,7 +551,15 @@
         <w:t>P</w:t>
       </w:r>
       <w:r>
-        <w:t>ush the code to the `src` branch and</w:t>
+        <w:t>ush the code to the `</w:t>
+      </w:r>
+      <w:proofErr w:type="spellStart"/>
+      <w:r>
+        <w:t>src</w:t>
+      </w:r>
+      <w:proofErr w:type="spellEnd"/>
+      <w:r>
+        <w:t>` branch and</w:t>
       </w:r>
       <w:r>
         <w:t xml:space="preserve"> </w:t>

</xml_diff>